<commit_message>
Added tests, fixed web security config
</commit_message>
<xml_diff>
--- a/Documentation/Research document.docx
+++ b/Documentation/Research document.docx
@@ -487,6 +487,7 @@
         </w:rPr>
         <w:t xml:space="preserve"> is required in any application where the user account stores valuable information regarding the user, or any assets such as balance in the form of a real currency and products that are purchased with it. </w:t>
       </w:r>
+      <w:proofErr w:type="gramStart"/>
       <w:r>
         <w:rPr>
           <w:rFonts w:asciiTheme="minorHAnsi" w:eastAsiaTheme="minorHAnsi" w:hAnsiTheme="minorHAnsi" w:cstheme="minorBidi"/>
@@ -508,7 +509,19 @@
           <w:szCs w:val="24"/>
         </w:rPr>
         <w:lastRenderedPageBreak/>
-        <w:t>order for the authentication to be secure one must avoid sending user credentials in raw format (e. g. without any sort of encryption)</w:t>
+        <w:t>order for</w:t>
+      </w:r>
+      <w:proofErr w:type="gramEnd"/>
+      <w:r>
+        <w:rPr>
+          <w:rFonts w:asciiTheme="minorHAnsi" w:eastAsiaTheme="minorHAnsi" w:hAnsiTheme="minorHAnsi" w:cstheme="minorBidi"/>
+          <w:b w:val="0"/>
+          <w:bCs w:val="0"/>
+          <w:kern w:val="0"/>
+          <w:sz w:val="24"/>
+          <w:szCs w:val="24"/>
+        </w:rPr>
+        <w:t xml:space="preserve"> the authentication to be secure one must avoid sending user credentials in raw format (e. g. without any sort of encryption)</w:t>
       </w:r>
       <w:r>
         <w:rPr>
@@ -947,7 +960,31 @@
           <w:sz w:val="24"/>
           <w:szCs w:val="24"/>
         </w:rPr>
-        <w:t xml:space="preserve">. Authorization is definitely required in an application where multiple users can upload, edit and delete different pieces of content. </w:t>
+        <w:t xml:space="preserve">. Authorization is </w:t>
+      </w:r>
+      <w:proofErr w:type="gramStart"/>
+      <w:r>
+        <w:rPr>
+          <w:rFonts w:asciiTheme="minorHAnsi" w:eastAsiaTheme="minorHAnsi" w:hAnsiTheme="minorHAnsi" w:cstheme="minorBidi"/>
+          <w:b w:val="0"/>
+          <w:bCs w:val="0"/>
+          <w:kern w:val="0"/>
+          <w:sz w:val="24"/>
+          <w:szCs w:val="24"/>
+        </w:rPr>
+        <w:t>definitely required</w:t>
+      </w:r>
+      <w:proofErr w:type="gramEnd"/>
+      <w:r>
+        <w:rPr>
+          <w:rFonts w:asciiTheme="minorHAnsi" w:eastAsiaTheme="minorHAnsi" w:hAnsiTheme="minorHAnsi" w:cstheme="minorBidi"/>
+          <w:b w:val="0"/>
+          <w:bCs w:val="0"/>
+          <w:kern w:val="0"/>
+          <w:sz w:val="24"/>
+          <w:szCs w:val="24"/>
+        </w:rPr>
+        <w:t xml:space="preserve"> in an application where multiple users can upload, edit and delete different pieces of content. </w:t>
       </w:r>
     </w:p>
     <w:p>
@@ -1220,7 +1257,7 @@
         </w:rPr>
         <w:t xml:space="preserve">step, I have decided to follow </w:t>
       </w:r>
-      <w:hyperlink r:id="rId5" w:anchor="Spring_Boot_React_Authentication_example" w:history="1">
+      <w:hyperlink r:id="rId7" w:anchor="Spring_Boot_React_Authentication_example" w:history="1">
         <w:r>
           <w:rPr>
             <w:rStyle w:val="Hyperlink"/>
@@ -1275,14 +1312,62 @@
           <w:sz w:val="24"/>
           <w:szCs w:val="24"/>
         </w:rPr>
-        <w:t>After conducting some research regarding authorization and authentication I have found that both of the problems above can be solved using JWT. It is a standard for securely transmitting information between parties as a JSON object. It can be used to digitally sign a request in order to verify who the signer is and give them the required permissions in the system.</w:t>
-      </w:r>
-      <w:r>
-        <w:rPr>
-          <w:sz w:val="24"/>
-          <w:szCs w:val="24"/>
-        </w:rPr>
-        <w:t xml:space="preserve"> The tutorial I have chose to follow implements it suing Spring Security.</w:t>
+        <w:t xml:space="preserve">After conducting some research regarding authorization and authentication I have found that </w:t>
+      </w:r>
+      <w:proofErr w:type="gramStart"/>
+      <w:r>
+        <w:rPr>
+          <w:sz w:val="24"/>
+          <w:szCs w:val="24"/>
+        </w:rPr>
+        <w:t>both of the problems</w:t>
+      </w:r>
+      <w:proofErr w:type="gramEnd"/>
+      <w:r>
+        <w:rPr>
+          <w:sz w:val="24"/>
+          <w:szCs w:val="24"/>
+        </w:rPr>
+        <w:t xml:space="preserve"> above can be solved using JWT. It is a standard for securely transmitting information between parties as a JSON object. It can be used to digitally sign a request </w:t>
+      </w:r>
+      <w:proofErr w:type="gramStart"/>
+      <w:r>
+        <w:rPr>
+          <w:sz w:val="24"/>
+          <w:szCs w:val="24"/>
+        </w:rPr>
+        <w:t>in order to</w:t>
+      </w:r>
+      <w:proofErr w:type="gramEnd"/>
+      <w:r>
+        <w:rPr>
+          <w:sz w:val="24"/>
+          <w:szCs w:val="24"/>
+        </w:rPr>
+        <w:t xml:space="preserve"> verify who the signer is and give them the required permissions in the system.</w:t>
+      </w:r>
+      <w:r>
+        <w:rPr>
+          <w:sz w:val="24"/>
+          <w:szCs w:val="24"/>
+        </w:rPr>
+        <w:t xml:space="preserve"> The tutorial I have </w:t>
+      </w:r>
+      <w:proofErr w:type="spellStart"/>
+      <w:r>
+        <w:rPr>
+          <w:sz w:val="24"/>
+          <w:szCs w:val="24"/>
+        </w:rPr>
+        <w:t>chose</w:t>
+      </w:r>
+      <w:proofErr w:type="spellEnd"/>
+      <w:r>
+        <w:rPr>
+          <w:sz w:val="24"/>
+          <w:szCs w:val="24"/>
+        </w:rPr>
+        <w:t xml:space="preserve"> to follow implements it suing Spring Security.</w:t>
       </w:r>
     </w:p>
     <w:p>
@@ -1309,6 +1394,56 @@
     </w:sectPr>
   </w:body>
 </w:document>
+</file>
+
+<file path=word/endnotes.xml><?xml version="1.0" encoding="utf-8"?>
+<w:endnotes xmlns:wpc="http://schemas.microsoft.com/office/word/2010/wordprocessingCanvas" xmlns:cx="http://schemas.microsoft.com/office/drawing/2014/chartex" xmlns:cx1="http://schemas.microsoft.com/office/drawing/2015/9/8/chartex" xmlns:cx2="http://schemas.microsoft.com/office/drawing/2015/10/21/chartex" xmlns:cx3="http://schemas.microsoft.com/office/drawing/2016/5/9/chartex" xmlns:cx4="http://schemas.microsoft.com/office/drawing/2016/5/10/chartex" xmlns:cx5="http://schemas.microsoft.com/office/drawing/2016/5/11/chartex" xmlns:cx6="http://schemas.microsoft.com/office/drawing/2016/5/12/chartex" xmlns:cx7="http://schemas.microsoft.com/office/drawing/2016/5/13/chartex" xmlns:cx8="http://schemas.microsoft.com/office/drawing/2016/5/14/chartex" xmlns:mc="http://schemas.openxmlformats.org/markup-compatibility/2006" xmlns:aink="http://schemas.microsoft.com/office/drawing/2016/ink" xmlns:am3d="http://schemas.microsoft.com/office/drawing/2017/model3d" xmlns:o="urn:schemas-microsoft-com:office:office" xmlns:r="http://schemas.openxmlformats.org/officeDocument/2006/relationships" xmlns:m="http://schemas.openxmlformats.org/officeDocument/2006/math" xmlns:v="urn:schemas-microsoft-com:vml" xmlns:wp14="http://schemas.microsoft.com/office/word/2010/wordprocessingDrawing" xmlns:wp="http://schemas.openxmlformats.org/drawingml/2006/wordprocessingDrawing" xmlns:w10="urn:schemas-microsoft-com:office:word" xmlns:w="http://schemas.openxmlformats.org/wordprocessingml/2006/main" xmlns:w14="http://schemas.microsoft.com/office/word/2010/wordml" xmlns:w15="http://schemas.microsoft.com/office/word/2012/wordml" xmlns:w16cex="http://schemas.microsoft.com/office/word/2018/wordml/cex" xmlns:w16cid="http://schemas.microsoft.com/office/word/2016/wordml/cid" xmlns:w16="http://schemas.microsoft.com/office/word/2018/wordml" xmlns:w16sdtdh="http://schemas.microsoft.com/office/word/2020/wordml/sdtdatahash" xmlns:w16se="http://schemas.microsoft.com/office/word/2015/wordml/symex" xmlns:wpg="http://schemas.microsoft.com/office/word/2010/wordprocessingGroup" xmlns:wpi="http://schemas.microsoft.com/office/word/2010/wordprocessingInk" xmlns:wne="http://schemas.microsoft.com/office/word/2006/wordml" xmlns:wps="http://schemas.microsoft.com/office/word/2010/wordprocessingShape" mc:Ignorable="w14 w15 w16se w16cid w16 w16cex w16sdtdh wp14">
+  <w:endnote w:type="separator" w:id="-1">
+    <w:p>
+      <w:pPr>
+        <w:spacing w:after="0" w:line="240" w:lineRule="auto"/>
+      </w:pPr>
+      <w:r>
+        <w:separator/>
+      </w:r>
+    </w:p>
+  </w:endnote>
+  <w:endnote w:type="continuationSeparator" w:id="0">
+    <w:p>
+      <w:pPr>
+        <w:spacing w:after="0" w:line="240" w:lineRule="auto"/>
+      </w:pPr>
+      <w:r>
+        <w:continuationSeparator/>
+      </w:r>
+    </w:p>
+  </w:endnote>
+</w:endnotes>
+</file>
+
+<file path=word/footnotes.xml><?xml version="1.0" encoding="utf-8"?>
+<w:footnotes xmlns:wpc="http://schemas.microsoft.com/office/word/2010/wordprocessingCanvas" xmlns:cx="http://schemas.microsoft.com/office/drawing/2014/chartex" xmlns:cx1="http://schemas.microsoft.com/office/drawing/2015/9/8/chartex" xmlns:cx2="http://schemas.microsoft.com/office/drawing/2015/10/21/chartex" xmlns:cx3="http://schemas.microsoft.com/office/drawing/2016/5/9/chartex" xmlns:cx4="http://schemas.microsoft.com/office/drawing/2016/5/10/chartex" xmlns:cx5="http://schemas.microsoft.com/office/drawing/2016/5/11/chartex" xmlns:cx6="http://schemas.microsoft.com/office/drawing/2016/5/12/chartex" xmlns:cx7="http://schemas.microsoft.com/office/drawing/2016/5/13/chartex" xmlns:cx8="http://schemas.microsoft.com/office/drawing/2016/5/14/chartex" xmlns:mc="http://schemas.openxmlformats.org/markup-compatibility/2006" xmlns:aink="http://schemas.microsoft.com/office/drawing/2016/ink" xmlns:am3d="http://schemas.microsoft.com/office/drawing/2017/model3d" xmlns:o="urn:schemas-microsoft-com:office:office" xmlns:r="http://schemas.openxmlformats.org/officeDocument/2006/relationships" xmlns:m="http://schemas.openxmlformats.org/officeDocument/2006/math" xmlns:v="urn:schemas-microsoft-com:vml" xmlns:wp14="http://schemas.microsoft.com/office/word/2010/wordprocessingDrawing" xmlns:wp="http://schemas.openxmlformats.org/drawingml/2006/wordprocessingDrawing" xmlns:w10="urn:schemas-microsoft-com:office:word" xmlns:w="http://schemas.openxmlformats.org/wordprocessingml/2006/main" xmlns:w14="http://schemas.microsoft.com/office/word/2010/wordml" xmlns:w15="http://schemas.microsoft.com/office/word/2012/wordml" xmlns:w16cex="http://schemas.microsoft.com/office/word/2018/wordml/cex" xmlns:w16cid="http://schemas.microsoft.com/office/word/2016/wordml/cid" xmlns:w16="http://schemas.microsoft.com/office/word/2018/wordml" xmlns:w16sdtdh="http://schemas.microsoft.com/office/word/2020/wordml/sdtdatahash" xmlns:w16se="http://schemas.microsoft.com/office/word/2015/wordml/symex" xmlns:wpg="http://schemas.microsoft.com/office/word/2010/wordprocessingGroup" xmlns:wpi="http://schemas.microsoft.com/office/word/2010/wordprocessingInk" xmlns:wne="http://schemas.microsoft.com/office/word/2006/wordml" xmlns:wps="http://schemas.microsoft.com/office/word/2010/wordprocessingShape" mc:Ignorable="w14 w15 w16se w16cid w16 w16cex w16sdtdh wp14">
+  <w:footnote w:type="separator" w:id="-1">
+    <w:p>
+      <w:pPr>
+        <w:spacing w:after="0" w:line="240" w:lineRule="auto"/>
+      </w:pPr>
+      <w:r>
+        <w:separator/>
+      </w:r>
+    </w:p>
+  </w:footnote>
+  <w:footnote w:type="continuationSeparator" w:id="0">
+    <w:p>
+      <w:pPr>
+        <w:spacing w:after="0" w:line="240" w:lineRule="auto"/>
+      </w:pPr>
+      <w:r>
+        <w:continuationSeparator/>
+      </w:r>
+    </w:p>
+  </w:footnote>
+</w:footnotes>
 </file>
 
 <file path=word/numbering.xml><?xml version="1.0" encoding="utf-8"?>
@@ -2390,6 +2525,50 @@
       <w:u w:val="single"/>
     </w:rPr>
   </w:style>
+  <w:style w:type="paragraph" w:styleId="Header">
+    <w:name w:val="header"/>
+    <w:basedOn w:val="Normal"/>
+    <w:link w:val="HeaderChar"/>
+    <w:uiPriority w:val="99"/>
+    <w:unhideWhenUsed/>
+    <w:rsid w:val="001C2FF0"/>
+    <w:pPr>
+      <w:tabs>
+        <w:tab w:val="center" w:pos="4680"/>
+        <w:tab w:val="right" w:pos="9360"/>
+      </w:tabs>
+      <w:spacing w:after="0" w:line="240" w:lineRule="auto"/>
+    </w:pPr>
+  </w:style>
+  <w:style w:type="character" w:customStyle="1" w:styleId="HeaderChar">
+    <w:name w:val="Header Char"/>
+    <w:basedOn w:val="DefaultParagraphFont"/>
+    <w:link w:val="Header"/>
+    <w:uiPriority w:val="99"/>
+    <w:rsid w:val="001C2FF0"/>
+  </w:style>
+  <w:style w:type="paragraph" w:styleId="Footer">
+    <w:name w:val="footer"/>
+    <w:basedOn w:val="Normal"/>
+    <w:link w:val="FooterChar"/>
+    <w:uiPriority w:val="99"/>
+    <w:unhideWhenUsed/>
+    <w:rsid w:val="001C2FF0"/>
+    <w:pPr>
+      <w:tabs>
+        <w:tab w:val="center" w:pos="4680"/>
+        <w:tab w:val="right" w:pos="9360"/>
+      </w:tabs>
+      <w:spacing w:after="0" w:line="240" w:lineRule="auto"/>
+    </w:pPr>
+  </w:style>
+  <w:style w:type="character" w:customStyle="1" w:styleId="FooterChar">
+    <w:name w:val="Footer Char"/>
+    <w:basedOn w:val="DefaultParagraphFont"/>
+    <w:link w:val="Footer"/>
+    <w:uiPriority w:val="99"/>
+    <w:rsid w:val="001C2FF0"/>
+  </w:style>
 </w:styles>
 </file>
 

</xml_diff>